<commit_message>
Add JDK path. Required for compiling PTM.
git-svn-id: http://dminfo:8686/svn/repository/models/branches/dsm2_v8_0@1867 cdc4813b-4270-ec4f-936e-925f93a782c2
</commit_message>
<xml_diff>
--- a/draft_Memo_DSM2_v8_Compiling_and_Packaging.docx
+++ b/draft_Memo_DSM2_v8_Compiling_and_Packaging.docx
@@ -37,7 +37,7 @@
         <w:tab/>
       </w:r>
       <w:r>
-        <w:t>3/16</w:t>
+        <w:t>3/23</w:t>
       </w:r>
       <w:r>
         <w:t>/2010</w:t>
@@ -75,6 +75,45 @@
       <w:r>
         <w:t>Jamie Anderson</w:t>
       </w:r>
+    </w:p>
+    <w:p>
+      <w:pPr>
+        <w:pStyle w:val="Footer"/>
+        <w:tabs>
+          <w:tab w:val="clear" w:pos="4320"/>
+          <w:tab w:val="clear" w:pos="8640"/>
+          <w:tab w:val="left" w:pos="720"/>
+          <w:tab w:val="left" w:pos="990"/>
+          <w:tab w:val="right" w:pos="11070"/>
+        </w:tabs>
+      </w:pPr>
+      <w:r>
+        <w:t xml:space="preserve">Cc: </w:t>
+      </w:r>
+      <w:r>
+        <w:tab/>
+      </w:r>
+      <w:r>
+        <w:tab/>
+      </w:r>
+      <w:r>
+        <w:t xml:space="preserve">Prabhjot </w:t>
+      </w:r>
+      <w:r>
+        <w:t>(</w:t>
+      </w:r>
+      <w:r>
+        <w:t>Nicky</w:t>
+      </w:r>
+      <w:r>
+        <w:t>)</w:t>
+      </w:r>
+      <w:r>
+        <w:t xml:space="preserve"> Sandhu</w:t>
+      </w:r>
+      <w:r>
+        <w:t xml:space="preserve">, Tara Smith </w:t>
+      </w:r>
       <w:r>
         <w:tab/>
       </w:r>
@@ -256,7 +295,19 @@
         <w:t xml:space="preserve">. </w:t>
       </w:r>
       <w:r>
-        <w:t>Please note that DSM2 project folders may be reorganized and moved to open source server in the near future. Please consult with Nicky or Eli for more information.</w:t>
+        <w:t>Please</w:t>
+      </w:r>
+      <w:r>
+        <w:t xml:space="preserve"> note that DSM2 project </w:t>
+      </w:r>
+      <w:r>
+        <w:t xml:space="preserve">may be reorganized and moved to </w:t>
+      </w:r>
+      <w:r>
+        <w:t>an open-</w:t>
+      </w:r>
+      <w:r>
+        <w:t>source server in the near future. Please consult with Nicky or Eli for more information.</w:t>
       </w:r>
     </w:p>
     <w:p>
@@ -284,31 +335,7 @@
         <w:rPr>
           <w:b/>
         </w:rPr>
-        <w:t>Required Software for DSM2</w:t>
-      </w:r>
-      <w:r>
-        <w:rPr>
-          <w:b/>
-        </w:rPr>
-        <w:t xml:space="preserve">_v8 </w:t>
-      </w:r>
-      <w:r>
-        <w:rPr>
-          <w:b/>
-        </w:rPr>
-        <w:t>compilation</w:t>
-      </w:r>
-      <w:r>
-        <w:rPr>
-          <w:b/>
-        </w:rPr>
-        <w:t xml:space="preserve"> and </w:t>
-      </w:r>
-      <w:r>
-        <w:rPr>
-          <w:b/>
-        </w:rPr>
-        <w:t>Packaging</w:t>
+        <w:t>Required Software</w:t>
       </w:r>
     </w:p>
     <w:p>
@@ -369,7 +396,7 @@
       <w:r>
         <w:t xml:space="preserve">  </w:t>
       </w:r>
-      <w:hyperlink r:id="rId7" w:history="1">
+      <w:hyperlink r:id="rId8" w:history="1">
         <w:r>
           <w:rPr>
             <w:rStyle w:val="Hyperlink"/>
@@ -396,7 +423,7 @@
       <w:r>
         <w:t xml:space="preserve">   </w:t>
       </w:r>
-      <w:hyperlink r:id="rId8" w:history="1">
+      <w:hyperlink r:id="rId9" w:history="1">
         <w:r>
           <w:rPr>
             <w:rStyle w:val="Hyperlink"/>
@@ -429,7 +456,7 @@
       <w:r>
         <w:t xml:space="preserve">  </w:t>
       </w:r>
-      <w:hyperlink r:id="rId9" w:history="1">
+      <w:hyperlink r:id="rId10" w:history="1">
         <w:r>
           <w:rPr>
             <w:rStyle w:val="Hyperlink"/>
@@ -456,7 +483,7 @@
       <w:r>
         <w:t xml:space="preserve">  </w:t>
       </w:r>
-      <w:hyperlink r:id="rId10" w:history="1">
+      <w:hyperlink r:id="rId11" w:history="1">
         <w:r>
           <w:rPr>
             <w:rStyle w:val="Hyperlink"/>
@@ -480,7 +507,7 @@
       <w:r>
         <w:t xml:space="preserve">Python   </w:t>
       </w:r>
-      <w:hyperlink r:id="rId11" w:history="1">
+      <w:hyperlink r:id="rId12" w:history="1">
         <w:r>
           <w:rPr>
             <w:rStyle w:val="Hyperlink"/>
@@ -502,6 +529,36 @@
         </w:tabs>
       </w:pPr>
       <w:r>
+        <w:t>Java Development Kit</w:t>
+      </w:r>
+      <w:r>
+        <w:t xml:space="preserve">  </w:t>
+      </w:r>
+      <w:r>
+        <w:t xml:space="preserve"> </w:t>
+      </w:r>
+      <w:hyperlink r:id="rId13" w:history="1">
+        <w:r>
+          <w:rPr>
+            <w:rStyle w:val="Hyperlink"/>
+          </w:rPr>
+          <w:t>http://java.sun.com/javase/downloads/index.jsp</w:t>
+        </w:r>
+      </w:hyperlink>
+    </w:p>
+    <w:p>
+      <w:pPr>
+        <w:pStyle w:val="ListParagraph"/>
+        <w:numPr>
+          <w:ilvl w:val="0"/>
+          <w:numId w:val="4"/>
+        </w:numPr>
+        <w:tabs>
+          <w:tab w:val="left" w:pos="720"/>
+          <w:tab w:val="left" w:pos="990"/>
+        </w:tabs>
+      </w:pPr>
+      <w:r>
         <w:t>Microsoft Office 2007</w:t>
       </w:r>
     </w:p>
@@ -536,21 +593,309 @@
         <w:rPr>
           <w:b/>
         </w:rPr>
-        <w:t>Compiling DSM2</w:t>
-      </w:r>
-      <w:r>
+        <w:t>Visual Studio Configurations</w:t>
+      </w:r>
+    </w:p>
+    <w:p>
+      <w:pPr>
+        <w:tabs>
+          <w:tab w:val="left" w:pos="720"/>
+          <w:tab w:val="left" w:pos="990"/>
+        </w:tabs>
+      </w:pPr>
+    </w:p>
+    <w:p>
+      <w:pPr>
+        <w:pStyle w:val="ListParagraph"/>
+        <w:numPr>
+          <w:ilvl w:val="0"/>
+          <w:numId w:val="10"/>
+        </w:numPr>
+        <w:tabs>
+          <w:tab w:val="left" w:pos="720"/>
+          <w:tab w:val="left" w:pos="990"/>
+        </w:tabs>
+      </w:pPr>
+      <w:r>
+        <w:t>Start Visual Studio 2008, go to “Tools</w:t>
+      </w:r>
+      <w:r>
+        <w:t xml:space="preserve"> → Options</w:t>
+      </w:r>
+      <w:r>
+        <w:t xml:space="preserve"> → VC++ Directories → Include Files</w:t>
+      </w:r>
+      <w:r>
+        <w:t>” (See</w:t>
+      </w:r>
+      <w:r>
+        <w:t xml:space="preserve"> </w:t>
+      </w:r>
+      <w:r>
+        <w:fldChar w:fldCharType="begin"/>
+      </w:r>
+      <w:r>
+        <w:instrText xml:space="preserve"> REF _Ref257102866 \h </w:instrText>
+      </w:r>
+      <w:r>
+        <w:fldChar w:fldCharType="separate"/>
+      </w:r>
+      <w:r>
+        <w:t xml:space="preserve">Figure </w:t>
+      </w:r>
+      <w:r>
+        <w:rPr>
+          <w:noProof/>
+        </w:rPr>
+        <w:t>1</w:t>
+      </w:r>
+      <w:r>
+        <w:fldChar w:fldCharType="end"/>
+      </w:r>
+      <w:r>
+        <w:t>)</w:t>
+      </w:r>
+    </w:p>
+    <w:p>
+      <w:pPr>
+        <w:pStyle w:val="ListParagraph"/>
+        <w:numPr>
+          <w:ilvl w:val="0"/>
+          <w:numId w:val="10"/>
+        </w:numPr>
+        <w:tabs>
+          <w:tab w:val="left" w:pos="720"/>
+          <w:tab w:val="left" w:pos="990"/>
+        </w:tabs>
+      </w:pPr>
+      <w:r>
+        <w:t xml:space="preserve"> Add paths to JDK include files (See </w:t>
+      </w:r>
+      <w:r>
+        <w:fldChar w:fldCharType="begin"/>
+      </w:r>
+      <w:r>
+        <w:instrText xml:space="preserve"> REF _Ref257102979 \h </w:instrText>
+      </w:r>
+      <w:r>
+        <w:fldChar w:fldCharType="separate"/>
+      </w:r>
+      <w:r>
+        <w:t xml:space="preserve">Figure </w:t>
+      </w:r>
+      <w:r>
+        <w:rPr>
+          <w:noProof/>
+        </w:rPr>
+        <w:t>2</w:t>
+      </w:r>
+      <w:r>
+        <w:fldChar w:fldCharType="end"/>
+      </w:r>
+      <w:r>
+        <w:t>)</w:t>
+      </w:r>
+    </w:p>
+    <w:p>
+      <w:pPr>
+        <w:tabs>
+          <w:tab w:val="left" w:pos="720"/>
+          <w:tab w:val="left" w:pos="990"/>
+        </w:tabs>
+        <w:ind w:left="720"/>
+      </w:pPr>
+      <w:r>
+        <w:rPr>
+          <w:noProof/>
+          <w:lang w:eastAsia="zh-TW"/>
+        </w:rPr>
+        <w:lastRenderedPageBreak/>
+        <w:drawing>
+          <wp:inline distT="0" distB="0" distL="0" distR="0">
+            <wp:extent cx="4953000" cy="4867275"/>
+            <wp:effectExtent l="19050" t="0" r="0" b="0"/>
+            <wp:docPr id="7" name="Picture 7"/>
+            <wp:cNvGraphicFramePr>
+              <a:graphicFrameLocks xmlns:a="http://schemas.openxmlformats.org/drawingml/2006/main" noChangeAspect="1"/>
+            </wp:cNvGraphicFramePr>
+            <a:graphic xmlns:a="http://schemas.openxmlformats.org/drawingml/2006/main">
+              <a:graphicData uri="http://schemas.openxmlformats.org/drawingml/2006/picture">
+                <pic:pic xmlns:pic="http://schemas.openxmlformats.org/drawingml/2006/picture">
+                  <pic:nvPicPr>
+                    <pic:cNvPr id="0" name="Picture 7"/>
+                    <pic:cNvPicPr>
+                      <a:picLocks noChangeAspect="1" noChangeArrowheads="1"/>
+                    </pic:cNvPicPr>
+                  </pic:nvPicPr>
+                  <pic:blipFill>
+                    <a:blip r:embed="rId14" cstate="print"/>
+                    <a:srcRect/>
+                    <a:stretch>
+                      <a:fillRect/>
+                    </a:stretch>
+                  </pic:blipFill>
+                  <pic:spPr bwMode="auto">
+                    <a:xfrm>
+                      <a:off x="0" y="0"/>
+                      <a:ext cx="4953000" cy="4867275"/>
+                    </a:xfrm>
+                    <a:prstGeom prst="rect">
+                      <a:avLst/>
+                    </a:prstGeom>
+                    <a:noFill/>
+                    <a:ln w="9525">
+                      <a:noFill/>
+                      <a:miter lim="800000"/>
+                      <a:headEnd/>
+                      <a:tailEnd/>
+                    </a:ln>
+                  </pic:spPr>
+                </pic:pic>
+              </a:graphicData>
+            </a:graphic>
+          </wp:inline>
+        </w:drawing>
+      </w:r>
+    </w:p>
+    <w:p>
+      <w:pPr>
+        <w:pStyle w:val="Caption"/>
+        <w:jc w:val="center"/>
+        <w:rPr>
+          <w:u w:val="single"/>
+        </w:rPr>
+      </w:pPr>
+      <w:bookmarkStart w:id="1" w:name="_Ref257102866"/>
+      <w:r>
+        <w:t xml:space="preserve">Figure </w:t>
+      </w:r>
+      <w:fldSimple w:instr=" SEQ Figure \* ARABIC ">
+        <w:r>
+          <w:rPr>
+            <w:noProof/>
+          </w:rPr>
+          <w:t>1</w:t>
+        </w:r>
+      </w:fldSimple>
+      <w:bookmarkEnd w:id="1"/>
+    </w:p>
+    <w:p>
+      <w:pPr>
+        <w:tabs>
+          <w:tab w:val="left" w:pos="720"/>
+          <w:tab w:val="left" w:pos="990"/>
+        </w:tabs>
+        <w:rPr>
+          <w:u w:val="single"/>
+        </w:rPr>
+      </w:pPr>
+      <w:r>
+        <w:rPr>
+          <w:noProof/>
+          <w:lang w:eastAsia="zh-TW"/>
+        </w:rPr>
+        <w:lastRenderedPageBreak/>
+        <w:drawing>
+          <wp:inline distT="0" distB="0" distL="0" distR="0">
+            <wp:extent cx="6133334" cy="3638095"/>
+            <wp:effectExtent l="19050" t="0" r="766" b="0"/>
+            <wp:docPr id="1" name="Picture 1"/>
+            <wp:cNvGraphicFramePr>
+              <a:graphicFrameLocks xmlns:a="http://schemas.openxmlformats.org/drawingml/2006/main" noChangeAspect="1"/>
+            </wp:cNvGraphicFramePr>
+            <a:graphic xmlns:a="http://schemas.openxmlformats.org/drawingml/2006/main">
+              <a:graphicData uri="http://schemas.openxmlformats.org/drawingml/2006/picture">
+                <pic:pic xmlns:pic="http://schemas.openxmlformats.org/drawingml/2006/picture">
+                  <pic:nvPicPr>
+                    <pic:cNvPr id="0" name="Picture 1"/>
+                    <pic:cNvPicPr>
+                      <a:picLocks noChangeAspect="1" noChangeArrowheads="1"/>
+                    </pic:cNvPicPr>
+                  </pic:nvPicPr>
+                  <pic:blipFill>
+                    <a:blip r:embed="rId15" cstate="print"/>
+                    <a:srcRect/>
+                    <a:stretch>
+                      <a:fillRect/>
+                    </a:stretch>
+                  </pic:blipFill>
+                  <pic:spPr bwMode="auto">
+                    <a:xfrm>
+                      <a:off x="0" y="0"/>
+                      <a:ext cx="6133334" cy="3638095"/>
+                    </a:xfrm>
+                    <a:prstGeom prst="rect">
+                      <a:avLst/>
+                    </a:prstGeom>
+                    <a:noFill/>
+                    <a:ln w="9525">
+                      <a:noFill/>
+                      <a:miter lim="800000"/>
+                      <a:headEnd/>
+                      <a:tailEnd/>
+                    </a:ln>
+                  </pic:spPr>
+                </pic:pic>
+              </a:graphicData>
+            </a:graphic>
+          </wp:inline>
+        </w:drawing>
+      </w:r>
+    </w:p>
+    <w:p>
+      <w:pPr>
+        <w:pStyle w:val="Caption"/>
+        <w:jc w:val="center"/>
+        <w:rPr>
+          <w:u w:val="single"/>
+        </w:rPr>
+      </w:pPr>
+      <w:bookmarkStart w:id="2" w:name="_Ref257102979"/>
+      <w:r>
+        <w:t xml:space="preserve">Figure </w:t>
+      </w:r>
+      <w:fldSimple w:instr=" SEQ Figure \* ARABIC ">
+        <w:r>
+          <w:rPr>
+            <w:noProof/>
+          </w:rPr>
+          <w:t>2</w:t>
+        </w:r>
+      </w:fldSimple>
+      <w:bookmarkEnd w:id="2"/>
+    </w:p>
+    <w:p>
+      <w:pPr>
+        <w:tabs>
+          <w:tab w:val="left" w:pos="720"/>
+          <w:tab w:val="left" w:pos="990"/>
+        </w:tabs>
         <w:rPr>
           <w:b/>
         </w:rPr>
-        <w:t>_v8</w:t>
-      </w:r>
-    </w:p>
-    <w:p>
-      <w:pPr>
-        <w:tabs>
-          <w:tab w:val="left" w:pos="720"/>
-          <w:tab w:val="left" w:pos="990"/>
-        </w:tabs>
+      </w:pPr>
+      <w:r>
+        <w:rPr>
+          <w:b/>
+        </w:rPr>
+        <w:t>C</w:t>
+      </w:r>
+      <w:r>
+        <w:rPr>
+          <w:b/>
+        </w:rPr>
+        <w:t>heckout DSM2 project</w:t>
+      </w:r>
+    </w:p>
+    <w:p>
+      <w:pPr>
+        <w:tabs>
+          <w:tab w:val="left" w:pos="720"/>
+          <w:tab w:val="left" w:pos="990"/>
+        </w:tabs>
+        <w:rPr>
+          <w:u w:val="single"/>
+        </w:rPr>
       </w:pPr>
     </w:p>
     <w:p>
@@ -569,96 +914,45 @@
         </w:rPr>
       </w:pPr>
       <w:r>
-        <w:rPr>
-          <w:u w:val="single"/>
-        </w:rPr>
-        <w:t>Chec</w:t>
-      </w:r>
-      <w:r>
-        <w:rPr>
-          <w:u w:val="single"/>
-        </w:rPr>
-        <w:t>k</w:t>
-      </w:r>
-      <w:r>
-        <w:rPr>
-          <w:u w:val="single"/>
-        </w:rPr>
-        <w:t>out DSM2 project:</w:t>
-      </w:r>
-    </w:p>
-    <w:p>
-      <w:pPr>
-        <w:tabs>
-          <w:tab w:val="left" w:pos="720"/>
-          <w:tab w:val="left" w:pos="990"/>
-        </w:tabs>
-      </w:pPr>
-    </w:p>
-    <w:p>
-      <w:pPr>
-        <w:pStyle w:val="ListParagraph"/>
-        <w:numPr>
-          <w:ilvl w:val="0"/>
-          <w:numId w:val="8"/>
-        </w:numPr>
-        <w:tabs>
-          <w:tab w:val="left" w:pos="720"/>
-          <w:tab w:val="left" w:pos="990"/>
-        </w:tabs>
-      </w:pPr>
+        <w:t xml:space="preserve">Checkout </w:t>
+      </w:r>
+      <w:r>
+        <w:t>the following folders</w:t>
+      </w:r>
+      <w:r>
+        <w:t xml:space="preserve"> hosted on DWR </w:t>
+      </w:r>
+      <w:r>
+        <w:t>SVN</w:t>
+      </w:r>
+      <w:r>
+        <w:t xml:space="preserve"> server</w:t>
+      </w:r>
+      <w:r>
+        <w:t xml:space="preserve"> and put them in the same directory, e.g., D:\delta\models\</w:t>
+      </w:r>
       <w:r>
         <w:t xml:space="preserve"> </w:t>
       </w:r>
-      <w:r>
-        <w:t xml:space="preserve">Checkout </w:t>
-      </w:r>
-      <w:r>
-        <w:t>the following folders</w:t>
-      </w:r>
-      <w:r>
-        <w:t xml:space="preserve"> hosted on DWR </w:t>
-      </w:r>
-      <w:r>
-        <w:t>SVN</w:t>
-      </w:r>
-      <w:r>
-        <w:t xml:space="preserve"> server</w:t>
-      </w:r>
-      <w:r>
-        <w:t xml:space="preserve"> and put them in the same directory, e.g., D:\delta\models\</w:t>
-      </w:r>
-      <w:r>
-        <w:t xml:space="preserve"> </w:t>
-      </w:r>
-    </w:p>
-    <w:p>
-      <w:pPr>
-        <w:tabs>
-          <w:tab w:val="left" w:pos="720"/>
-          <w:tab w:val="left" w:pos="990"/>
-        </w:tabs>
-        <w:ind w:left="720"/>
-      </w:pPr>
-    </w:p>
-    <w:p>
-      <w:pPr>
-        <w:pStyle w:val="ListParagraph"/>
-        <w:tabs>
-          <w:tab w:val="left" w:pos="720"/>
-          <w:tab w:val="left" w:pos="990"/>
-        </w:tabs>
-      </w:pPr>
-    </w:p>
-    <w:p>
-      <w:pPr>
-        <w:pStyle w:val="ListParagraph"/>
-        <w:tabs>
-          <w:tab w:val="left" w:pos="720"/>
-          <w:tab w:val="left" w:pos="990"/>
-        </w:tabs>
-      </w:pPr>
-      <w:hyperlink r:id="rId12" w:history="1">
+    </w:p>
+    <w:p>
+      <w:pPr>
+        <w:pStyle w:val="ListParagraph"/>
+        <w:tabs>
+          <w:tab w:val="left" w:pos="720"/>
+          <w:tab w:val="left" w:pos="990"/>
+        </w:tabs>
+      </w:pPr>
+    </w:p>
+    <w:p>
+      <w:pPr>
+        <w:pStyle w:val="ListParagraph"/>
+        <w:tabs>
+          <w:tab w:val="left" w:pos="720"/>
+          <w:tab w:val="left" w:pos="990"/>
+        </w:tabs>
+      </w:pPr>
+      <w:hyperlink r:id="rId16" w:history="1">
         <w:r>
           <w:rPr>
             <w:rStyle w:val="Hyperlink"/>
@@ -675,7 +969,7 @@
           <w:tab w:val="left" w:pos="990"/>
         </w:tabs>
       </w:pPr>
-      <w:hyperlink r:id="rId13" w:history="1">
+      <w:hyperlink r:id="rId17" w:history="1">
         <w:r>
           <w:rPr>
             <w:rStyle w:val="Hyperlink"/>
@@ -692,7 +986,7 @@
           <w:tab w:val="left" w:pos="990"/>
         </w:tabs>
       </w:pPr>
-      <w:hyperlink r:id="rId14" w:history="1">
+      <w:hyperlink r:id="rId18" w:history="1">
         <w:r>
           <w:rPr>
             <w:rStyle w:val="Hyperlink"/>
@@ -709,7 +1003,7 @@
           <w:tab w:val="left" w:pos="990"/>
         </w:tabs>
       </w:pPr>
-      <w:hyperlink r:id="rId15" w:history="1">
+      <w:hyperlink r:id="rId19" w:history="1">
         <w:r>
           <w:rPr>
             <w:rStyle w:val="Hyperlink"/>
@@ -726,7 +1020,7 @@
           <w:tab w:val="left" w:pos="990"/>
         </w:tabs>
       </w:pPr>
-      <w:hyperlink r:id="rId16" w:history="1">
+      <w:hyperlink r:id="rId20" w:history="1">
         <w:r>
           <w:rPr>
             <w:rStyle w:val="Hyperlink"/>
@@ -743,7 +1037,7 @@
           <w:tab w:val="left" w:pos="990"/>
         </w:tabs>
       </w:pPr>
-      <w:hyperlink r:id="rId17" w:history="1">
+      <w:hyperlink r:id="rId21" w:history="1">
         <w:r>
           <w:rPr>
             <w:rStyle w:val="Hyperlink"/>
@@ -773,7 +1067,7 @@
         <w:pStyle w:val="ListParagraph"/>
         <w:numPr>
           <w:ilvl w:val="0"/>
-          <w:numId w:val="8"/>
+          <w:numId w:val="5"/>
         </w:numPr>
         <w:tabs>
           <w:tab w:val="left" w:pos="720"/>
@@ -781,26 +1075,43 @@
         </w:tabs>
       </w:pPr>
       <w:r>
-        <w:lastRenderedPageBreak/>
+        <w:t xml:space="preserve">Rename the folder “dsm2_v8_0” to “dsm2”, “input_storage_v1_0” to “input_storage”, </w:t>
+      </w:r>
+      <w:r>
+        <w:t>“oprule_v1_0” to “oprule”, “dsm2_distribute_v8_0” to “dsm2_distribute”</w:t>
+      </w:r>
+      <w:r>
+        <w:t xml:space="preserve"> (</w:t>
+      </w:r>
+      <w:r>
+        <w:t>See</w:t>
+      </w:r>
+      <w:r>
         <w:t xml:space="preserve"> </w:t>
       </w:r>
       <w:r>
-        <w:t xml:space="preserve">Rename the folder “dsm2_v8_0” to “dsm2”, “input_storage_v1_0” to “input_storage”, </w:t>
-      </w:r>
-      <w:r>
-        <w:t>“oprule_v1_0” to “oprule”, “dsm2_distribute_v8_0” to “dsm2_distribute”</w:t>
-      </w:r>
-      <w:r>
-        <w:t xml:space="preserve">. </w:t>
-      </w:r>
-      <w:r>
-        <w:t>See</w:t>
-      </w:r>
-      <w:r>
-        <w:t xml:space="preserve"> figure below</w:t>
-      </w:r>
-      <w:r>
-        <w:t>.</w:t>
+        <w:fldChar w:fldCharType="begin"/>
+      </w:r>
+      <w:r>
+        <w:instrText xml:space="preserve"> REF _Ref257103044 \h </w:instrText>
+      </w:r>
+      <w:r>
+        <w:fldChar w:fldCharType="separate"/>
+      </w:r>
+      <w:r>
+        <w:t xml:space="preserve">Figure </w:t>
+      </w:r>
+      <w:r>
+        <w:rPr>
+          <w:noProof/>
+        </w:rPr>
+        <w:t>3</w:t>
+      </w:r>
+      <w:r>
+        <w:fldChar w:fldCharType="end"/>
+      </w:r>
+      <w:r>
+        <w:t>)</w:t>
       </w:r>
     </w:p>
     <w:p>
@@ -826,6 +1137,7 @@
           <w:noProof/>
           <w:lang w:eastAsia="zh-TW"/>
         </w:rPr>
+        <w:lastRenderedPageBreak/>
         <w:drawing>
           <wp:inline distT="0" distB="0" distL="0" distR="0">
             <wp:extent cx="5248275" cy="2962275"/>
@@ -844,7 +1156,7 @@
                     </pic:cNvPicPr>
                   </pic:nvPicPr>
                   <pic:blipFill>
-                    <a:blip r:embed="rId18" cstate="print"/>
+                    <a:blip r:embed="rId22" cstate="print"/>
                     <a:srcRect/>
                     <a:stretch>
                       <a:fillRect/>
@@ -875,6 +1187,54 @@
     </w:p>
     <w:p>
       <w:pPr>
+        <w:pStyle w:val="Caption"/>
+        <w:jc w:val="center"/>
+      </w:pPr>
+      <w:bookmarkStart w:id="3" w:name="_Ref257103044"/>
+      <w:r>
+        <w:t xml:space="preserve">Figure </w:t>
+      </w:r>
+      <w:fldSimple w:instr=" SEQ Figure \* ARABIC ">
+        <w:r>
+          <w:rPr>
+            <w:noProof/>
+          </w:rPr>
+          <w:t>3</w:t>
+        </w:r>
+      </w:fldSimple>
+      <w:bookmarkEnd w:id="3"/>
+    </w:p>
+    <w:p>
+      <w:pPr>
+        <w:tabs>
+          <w:tab w:val="left" w:pos="720"/>
+          <w:tab w:val="left" w:pos="990"/>
+        </w:tabs>
+        <w:rPr>
+          <w:b/>
+        </w:rPr>
+      </w:pPr>
+    </w:p>
+    <w:p>
+      <w:pPr>
+        <w:tabs>
+          <w:tab w:val="left" w:pos="720"/>
+          <w:tab w:val="left" w:pos="990"/>
+        </w:tabs>
+        <w:rPr>
+          <w:b/>
+        </w:rPr>
+      </w:pPr>
+      <w:r>
+        <w:rPr>
+          <w:b/>
+        </w:rPr>
+        <w:t>Compiling DSM2_v8</w:t>
+      </w:r>
+    </w:p>
+    <w:p>
+      <w:pPr>
+        <w:pStyle w:val="ListParagraph"/>
         <w:tabs>
           <w:tab w:val="left" w:pos="720"/>
           <w:tab w:val="left" w:pos="990"/>
@@ -1134,7 +1494,19 @@
         </w:tabs>
       </w:pPr>
       <w:r>
-        <w:t>HEC DSS libraries are precompiled and placed the lib folder. See figure below.</w:t>
+        <w:t>HEC DSS libraries are</w:t>
+      </w:r>
+      <w:r>
+        <w:t xml:space="preserve"> precompiled and placed the </w:t>
+      </w:r>
+      <w:r>
+        <w:t>folder</w:t>
+      </w:r>
+      <w:r>
+        <w:t xml:space="preserve"> “lib”</w:t>
+      </w:r>
+      <w:r>
+        <w:t>. See figure below.</w:t>
       </w:r>
     </w:p>
     <w:p>
@@ -1178,7 +1550,7 @@
                     </pic:cNvPicPr>
                   </pic:nvPicPr>
                   <pic:blipFill>
-                    <a:blip r:embed="rId19" cstate="print"/>
+                    <a:blip r:embed="rId23" cstate="print"/>
                     <a:srcRect/>
                     <a:stretch>
                       <a:fillRect/>
@@ -1386,25 +1758,6 @@
     </w:p>
     <w:p>
       <w:pPr>
-        <w:pStyle w:val="ListParagraph"/>
-        <w:tabs>
-          <w:tab w:val="left" w:pos="720"/>
-          <w:tab w:val="left" w:pos="990"/>
-        </w:tabs>
-      </w:pPr>
-    </w:p>
-    <w:p>
-      <w:pPr>
-        <w:pStyle w:val="ListParagraph"/>
-        <w:tabs>
-          <w:tab w:val="left" w:pos="720"/>
-          <w:tab w:val="left" w:pos="990"/>
-        </w:tabs>
-      </w:pPr>
-    </w:p>
-    <w:p>
-      <w:pPr>
-        <w:pStyle w:val="ListParagraph"/>
         <w:tabs>
           <w:tab w:val="left" w:pos="720"/>
           <w:tab w:val="left" w:pos="990"/>
@@ -1436,6 +1789,17 @@
         </w:rPr>
         <w:t>Packaging DSM2</w:t>
       </w:r>
+    </w:p>
+    <w:p>
+      <w:pPr>
+        <w:tabs>
+          <w:tab w:val="left" w:pos="720"/>
+          <w:tab w:val="left" w:pos="990"/>
+        </w:tabs>
+        <w:rPr>
+          <w:b/>
+        </w:rPr>
+      </w:pPr>
     </w:p>
     <w:p>
       <w:pPr>
@@ -1487,14 +1851,55 @@
     </w:p>
     <w:p>
       <w:pPr>
-        <w:tabs>
-          <w:tab w:val="left" w:pos="720"/>
-          <w:tab w:val="left" w:pos="990"/>
-        </w:tabs>
-        <w:ind w:left="720"/>
-      </w:pPr>
-      <w:r>
-        <w:t xml:space="preserve">Run </w:t>
+        <w:pStyle w:val="ListParagraph"/>
+        <w:numPr>
+          <w:ilvl w:val="0"/>
+          <w:numId w:val="11"/>
+        </w:numPr>
+        <w:tabs>
+          <w:tab w:val="left" w:pos="720"/>
+          <w:tab w:val="left" w:pos="990"/>
+        </w:tabs>
+      </w:pPr>
+      <w:r>
+        <w:t xml:space="preserve"> </w:t>
+      </w:r>
+      <w:r>
+        <w:t xml:space="preserve">Delete all </w:t>
+      </w:r>
+      <w:r>
+        <w:t xml:space="preserve">PDF files in </w:t>
+      </w:r>
+      <w:r>
+        <w:t>“D:\delta\models\</w:t>
+      </w:r>
+      <w:r>
+        <w:t>dsm2_distribute\dsm2\tutorials\pdf</w:t>
+      </w:r>
+      <w:r>
+        <w:t>”</w:t>
+      </w:r>
+      <w:r>
+        <w:t xml:space="preserve"> </w:t>
+      </w:r>
+    </w:p>
+    <w:p>
+      <w:pPr>
+        <w:pStyle w:val="ListParagraph"/>
+        <w:numPr>
+          <w:ilvl w:val="0"/>
+          <w:numId w:val="11"/>
+        </w:numPr>
+        <w:tabs>
+          <w:tab w:val="left" w:pos="720"/>
+          <w:tab w:val="left" w:pos="990"/>
+        </w:tabs>
+      </w:pPr>
+      <w:r>
+        <w:t xml:space="preserve"> R</w:t>
+      </w:r>
+      <w:r>
+        <w:t xml:space="preserve">un </w:t>
       </w:r>
       <w:r>
         <w:t>“</w:t>
@@ -1509,13 +1914,19 @@
         <w:t xml:space="preserve"> </w:t>
       </w:r>
       <w:r>
-        <w:t xml:space="preserve">in the folder </w:t>
+        <w:t xml:space="preserve">in </w:t>
       </w:r>
       <w:r>
         <w:t>“</w:t>
       </w:r>
       <w:r>
-        <w:t>D:\delta\dsm2_distribute\dsm2\install</w:t>
+        <w:t>D:\delta\</w:t>
+      </w:r>
+      <w:r>
+        <w:t>models\</w:t>
+      </w:r>
+      <w:r>
+        <w:t>dsm2_distribute\dsm2\install</w:t>
       </w:r>
       <w:r>
         <w:t>\”</w:t>
@@ -1524,13 +1935,10 @@
         <w:t xml:space="preserve"> </w:t>
       </w:r>
       <w:r>
-        <w:t>to generate PDFs from tutorial word documents (Delete t</w:t>
-      </w:r>
-      <w:r>
-        <w:t xml:space="preserve">he old PDFs before run this </w:t>
-      </w:r>
-      <w:r>
-        <w:t>script)</w:t>
+        <w:t>to generate PDFs from t</w:t>
+      </w:r>
+      <w:r>
+        <w:t>utorial word documents.</w:t>
       </w:r>
     </w:p>
     <w:p>
@@ -1588,14 +1996,27 @@
     </w:p>
     <w:p>
       <w:pPr>
-        <w:tabs>
-          <w:tab w:val="left" w:pos="720"/>
-          <w:tab w:val="left" w:pos="990"/>
-        </w:tabs>
-        <w:ind w:left="720"/>
-      </w:pPr>
-      <w:r>
-        <w:t xml:space="preserve">Run </w:t>
+        <w:pStyle w:val="ListParagraph"/>
+        <w:numPr>
+          <w:ilvl w:val="0"/>
+          <w:numId w:val="12"/>
+        </w:numPr>
+        <w:tabs>
+          <w:tab w:val="left" w:pos="720"/>
+          <w:tab w:val="left" w:pos="990"/>
+        </w:tabs>
+      </w:pPr>
+      <w:r>
+        <w:t xml:space="preserve"> Check the specified DSM2 version and paths </w:t>
+      </w:r>
+      <w:r>
+        <w:t xml:space="preserve">to the compiled binaries </w:t>
+      </w:r>
+      <w:r>
+        <w:t>are correct in the batch file</w:t>
+      </w:r>
+      <w:r>
+        <w:t xml:space="preserve"> </w:t>
       </w:r>
       <w:r>
         <w:t>“</w:t>
@@ -1607,15 +2028,12 @@
         <w:t>”</w:t>
       </w:r>
       <w:r>
+        <w:t xml:space="preserve"> in the folder</w:t>
+      </w:r>
+      <w:r>
         <w:t xml:space="preserve"> </w:t>
       </w:r>
       <w:r>
-        <w:t>in the</w:t>
-      </w:r>
-      <w:r>
-        <w:t xml:space="preserve"> folder </w:t>
-      </w:r>
-      <w:r>
         <w:t>“</w:t>
       </w:r>
       <w:r>
@@ -1623,6 +2041,23 @@
       </w:r>
       <w:r>
         <w:t>\”</w:t>
+      </w:r>
+    </w:p>
+    <w:p>
+      <w:pPr>
+        <w:pStyle w:val="ListParagraph"/>
+        <w:numPr>
+          <w:ilvl w:val="0"/>
+          <w:numId w:val="12"/>
+        </w:numPr>
+        <w:tabs>
+          <w:tab w:val="left" w:pos="720"/>
+          <w:tab w:val="left" w:pos="990"/>
+        </w:tabs>
+      </w:pPr>
+      <w:r>
+        <w:lastRenderedPageBreak/>
+        <w:t xml:space="preserve"> Run the batch file “copy_hydro_qual_ptmDLL_notepad_style.bat”</w:t>
       </w:r>
     </w:p>
     <w:p>
@@ -1649,7 +2084,6 @@
         </w:rPr>
       </w:pPr>
       <w:r>
-        <w:lastRenderedPageBreak/>
         <w:t xml:space="preserve"> </w:t>
       </w:r>
       <w:r>
@@ -1697,13 +2131,31 @@
         <w:t xml:space="preserve">Run </w:t>
       </w:r>
       <w:r>
+        <w:t xml:space="preserve">the Python script </w:t>
+      </w:r>
+      <w:r>
         <w:t>“</w:t>
       </w:r>
       <w:r>
         <w:t xml:space="preserve">DSM2setup_Script_Generate.py </w:t>
       </w:r>
       <w:r>
-        <w:t>” in the folder “D:\delta\dsm2_distribute\dsm2\install\” to generate “DSM2setup_v8.iss”</w:t>
+        <w:t>” in the folder “D:\delta\</w:t>
+      </w:r>
+      <w:r>
+        <w:t>models\</w:t>
+      </w:r>
+      <w:r>
+        <w:t xml:space="preserve">dsm2_distribute\dsm2\install\” to generate </w:t>
+      </w:r>
+      <w:r>
+        <w:t xml:space="preserve">setup script </w:t>
+      </w:r>
+      <w:r>
+        <w:t>“DSM2setup_v8.iss”</w:t>
+      </w:r>
+      <w:r>
+        <w:t>.</w:t>
       </w:r>
     </w:p>
     <w:p>
@@ -1806,7 +2258,13 @@
         <w:t>created</w:t>
       </w:r>
       <w:r>
-        <w:t xml:space="preserve"> in the same folder. </w:t>
+        <w:t xml:space="preserve"> in the same folder, i.e., “</w:t>
+      </w:r>
+      <w:r>
+        <w:t>D:\delta\models\dsm2_distribute\dsm2\install</w:t>
+      </w:r>
+      <w:r>
+        <w:t>”</w:t>
       </w:r>
     </w:p>
     <w:p>
@@ -1835,9 +2293,9 @@
       </w:pPr>
     </w:p>
     <w:sectPr>
-      <w:footerReference w:type="default" r:id="rId20"/>
-      <w:headerReference w:type="first" r:id="rId21"/>
-      <w:footerReference w:type="first" r:id="rId22"/>
+      <w:footerReference w:type="default" r:id="rId24"/>
+      <w:headerReference w:type="first" r:id="rId25"/>
+      <w:footerReference w:type="first" r:id="rId26"/>
       <w:pgSz w:w="12240" w:h="15840"/>
       <w:pgMar w:top="1440" w:right="1440" w:bottom="1440" w:left="1440" w:header="720" w:footer="720" w:gutter="0"/>
       <w:cols w:space="720"/>
@@ -1974,7 +2432,7 @@
         <w:snapToGrid w:val="0"/>
         <w:sz w:val="20"/>
       </w:rPr>
-      <w:t>4</w:t>
+      <w:t>6</w:t>
     </w:r>
     <w:r>
       <w:rPr>
@@ -2023,7 +2481,7 @@
         <w:snapToGrid w:val="0"/>
         <w:sz w:val="20"/>
       </w:rPr>
-      <w:t>03/16/10</w:t>
+      <w:t>03/23/10</w:t>
     </w:r>
     <w:r>
       <w:rPr>
@@ -2145,7 +2603,7 @@
         <w:snapToGrid w:val="0"/>
         <w:sz w:val="16"/>
       </w:rPr>
-      <w:t>4</w:t>
+      <w:t>6</w:t>
     </w:r>
     <w:r>
       <w:rPr>
@@ -2357,6 +2815,95 @@
     </w:lvl>
   </w:abstractNum>
   <w:abstractNum w:abstractNumId="2">
+    <w:nsid w:val="31D14A57"/>
+    <w:multiLevelType w:val="hybridMultilevel"/>
+    <w:tmpl w:val="BC1025C6"/>
+    <w:lvl w:ilvl="0" w:tplc="CE8A34E6">
+      <w:start w:val="1"/>
+      <w:numFmt w:val="decimal"/>
+      <w:lvlText w:val="%1.)"/>
+      <w:lvlJc w:val="left"/>
+      <w:pPr>
+        <w:ind w:left="1080" w:hanging="360"/>
+      </w:pPr>
+      <w:rPr>
+        <w:rFonts w:hint="default"/>
+      </w:rPr>
+    </w:lvl>
+    <w:lvl w:ilvl="1" w:tplc="04090019" w:tentative="1">
+      <w:start w:val="1"/>
+      <w:numFmt w:val="lowerLetter"/>
+      <w:lvlText w:val="%2."/>
+      <w:lvlJc w:val="left"/>
+      <w:pPr>
+        <w:ind w:left="1800" w:hanging="360"/>
+      </w:pPr>
+    </w:lvl>
+    <w:lvl w:ilvl="2" w:tplc="0409001B" w:tentative="1">
+      <w:start w:val="1"/>
+      <w:numFmt w:val="lowerRoman"/>
+      <w:lvlText w:val="%3."/>
+      <w:lvlJc w:val="right"/>
+      <w:pPr>
+        <w:ind w:left="2520" w:hanging="180"/>
+      </w:pPr>
+    </w:lvl>
+    <w:lvl w:ilvl="3" w:tplc="0409000F" w:tentative="1">
+      <w:start w:val="1"/>
+      <w:numFmt w:val="decimal"/>
+      <w:lvlText w:val="%4."/>
+      <w:lvlJc w:val="left"/>
+      <w:pPr>
+        <w:ind w:left="3240" w:hanging="360"/>
+      </w:pPr>
+    </w:lvl>
+    <w:lvl w:ilvl="4" w:tplc="04090019" w:tentative="1">
+      <w:start w:val="1"/>
+      <w:numFmt w:val="lowerLetter"/>
+      <w:lvlText w:val="%5."/>
+      <w:lvlJc w:val="left"/>
+      <w:pPr>
+        <w:ind w:left="3960" w:hanging="360"/>
+      </w:pPr>
+    </w:lvl>
+    <w:lvl w:ilvl="5" w:tplc="0409001B" w:tentative="1">
+      <w:start w:val="1"/>
+      <w:numFmt w:val="lowerRoman"/>
+      <w:lvlText w:val="%6."/>
+      <w:lvlJc w:val="right"/>
+      <w:pPr>
+        <w:ind w:left="4680" w:hanging="180"/>
+      </w:pPr>
+    </w:lvl>
+    <w:lvl w:ilvl="6" w:tplc="0409000F" w:tentative="1">
+      <w:start w:val="1"/>
+      <w:numFmt w:val="decimal"/>
+      <w:lvlText w:val="%7."/>
+      <w:lvlJc w:val="left"/>
+      <w:pPr>
+        <w:ind w:left="5400" w:hanging="360"/>
+      </w:pPr>
+    </w:lvl>
+    <w:lvl w:ilvl="7" w:tplc="04090019" w:tentative="1">
+      <w:start w:val="1"/>
+      <w:numFmt w:val="lowerLetter"/>
+      <w:lvlText w:val="%8."/>
+      <w:lvlJc w:val="left"/>
+      <w:pPr>
+        <w:ind w:left="6120" w:hanging="360"/>
+      </w:pPr>
+    </w:lvl>
+    <w:lvl w:ilvl="8" w:tplc="0409001B" w:tentative="1">
+      <w:start w:val="1"/>
+      <w:numFmt w:val="lowerRoman"/>
+      <w:lvlText w:val="%9."/>
+      <w:lvlJc w:val="right"/>
+      <w:pPr>
+        <w:ind w:left="6840" w:hanging="180"/>
+      </w:pPr>
+    </w:lvl>
+  </w:abstractNum>
+  <w:abstractNum w:abstractNumId="3">
     <w:nsid w:val="44B22AE9"/>
     <w:multiLevelType w:val="hybridMultilevel"/>
     <w:tmpl w:val="1B84D814"/>
@@ -2445,7 +2992,7 @@
       </w:pPr>
     </w:lvl>
   </w:abstractNum>
-  <w:abstractNum w:abstractNumId="3">
+  <w:abstractNum w:abstractNumId="4">
     <w:nsid w:val="5E314B9D"/>
     <w:multiLevelType w:val="hybridMultilevel"/>
     <w:tmpl w:val="BD90F068"/>
@@ -2534,7 +3081,7 @@
       </w:pPr>
     </w:lvl>
   </w:abstractNum>
-  <w:abstractNum w:abstractNumId="4">
+  <w:abstractNum w:abstractNumId="5">
     <w:nsid w:val="5FF879C8"/>
     <w:multiLevelType w:val="hybridMultilevel"/>
     <w:tmpl w:val="0D46BBD0"/>
@@ -2623,7 +3170,7 @@
       </w:pPr>
     </w:lvl>
   </w:abstractNum>
-  <w:abstractNum w:abstractNumId="5">
+  <w:abstractNum w:abstractNumId="6">
     <w:nsid w:val="62076750"/>
     <w:multiLevelType w:val="hybridMultilevel"/>
     <w:tmpl w:val="351E07CE"/>
@@ -2712,7 +3259,7 @@
       </w:pPr>
     </w:lvl>
   </w:abstractNum>
-  <w:abstractNum w:abstractNumId="6">
+  <w:abstractNum w:abstractNumId="7">
     <w:nsid w:val="68BA0522"/>
     <w:multiLevelType w:val="singleLevel"/>
     <w:tmpl w:val="C590E2C8"/>
@@ -2730,7 +3277,96 @@
       </w:pPr>
     </w:lvl>
   </w:abstractNum>
-  <w:abstractNum w:abstractNumId="7">
+  <w:abstractNum w:abstractNumId="8">
+    <w:nsid w:val="6A307665"/>
+    <w:multiLevelType w:val="hybridMultilevel"/>
+    <w:tmpl w:val="F7B0A8B8"/>
+    <w:lvl w:ilvl="0" w:tplc="BC3A9126">
+      <w:start w:val="1"/>
+      <w:numFmt w:val="decimal"/>
+      <w:lvlText w:val="%1.)"/>
+      <w:lvlJc w:val="left"/>
+      <w:pPr>
+        <w:ind w:left="1080" w:hanging="360"/>
+      </w:pPr>
+      <w:rPr>
+        <w:rFonts w:hint="default"/>
+      </w:rPr>
+    </w:lvl>
+    <w:lvl w:ilvl="1" w:tplc="04090019" w:tentative="1">
+      <w:start w:val="1"/>
+      <w:numFmt w:val="lowerLetter"/>
+      <w:lvlText w:val="%2."/>
+      <w:lvlJc w:val="left"/>
+      <w:pPr>
+        <w:ind w:left="1800" w:hanging="360"/>
+      </w:pPr>
+    </w:lvl>
+    <w:lvl w:ilvl="2" w:tplc="0409001B" w:tentative="1">
+      <w:start w:val="1"/>
+      <w:numFmt w:val="lowerRoman"/>
+      <w:lvlText w:val="%3."/>
+      <w:lvlJc w:val="right"/>
+      <w:pPr>
+        <w:ind w:left="2520" w:hanging="180"/>
+      </w:pPr>
+    </w:lvl>
+    <w:lvl w:ilvl="3" w:tplc="0409000F" w:tentative="1">
+      <w:start w:val="1"/>
+      <w:numFmt w:val="decimal"/>
+      <w:lvlText w:val="%4."/>
+      <w:lvlJc w:val="left"/>
+      <w:pPr>
+        <w:ind w:left="3240" w:hanging="360"/>
+      </w:pPr>
+    </w:lvl>
+    <w:lvl w:ilvl="4" w:tplc="04090019" w:tentative="1">
+      <w:start w:val="1"/>
+      <w:numFmt w:val="lowerLetter"/>
+      <w:lvlText w:val="%5."/>
+      <w:lvlJc w:val="left"/>
+      <w:pPr>
+        <w:ind w:left="3960" w:hanging="360"/>
+      </w:pPr>
+    </w:lvl>
+    <w:lvl w:ilvl="5" w:tplc="0409001B" w:tentative="1">
+      <w:start w:val="1"/>
+      <w:numFmt w:val="lowerRoman"/>
+      <w:lvlText w:val="%6."/>
+      <w:lvlJc w:val="right"/>
+      <w:pPr>
+        <w:ind w:left="4680" w:hanging="180"/>
+      </w:pPr>
+    </w:lvl>
+    <w:lvl w:ilvl="6" w:tplc="0409000F" w:tentative="1">
+      <w:start w:val="1"/>
+      <w:numFmt w:val="decimal"/>
+      <w:lvlText w:val="%7."/>
+      <w:lvlJc w:val="left"/>
+      <w:pPr>
+        <w:ind w:left="5400" w:hanging="360"/>
+      </w:pPr>
+    </w:lvl>
+    <w:lvl w:ilvl="7" w:tplc="04090019" w:tentative="1">
+      <w:start w:val="1"/>
+      <w:numFmt w:val="lowerLetter"/>
+      <w:lvlText w:val="%8."/>
+      <w:lvlJc w:val="left"/>
+      <w:pPr>
+        <w:ind w:left="6120" w:hanging="360"/>
+      </w:pPr>
+    </w:lvl>
+    <w:lvl w:ilvl="8" w:tplc="0409001B" w:tentative="1">
+      <w:start w:val="1"/>
+      <w:numFmt w:val="lowerRoman"/>
+      <w:lvlText w:val="%9."/>
+      <w:lvlJc w:val="right"/>
+      <w:pPr>
+        <w:ind w:left="6840" w:hanging="180"/>
+      </w:pPr>
+    </w:lvl>
+  </w:abstractNum>
+  <w:abstractNum w:abstractNumId="9">
     <w:nsid w:val="74A07D86"/>
     <w:multiLevelType w:val="singleLevel"/>
     <w:tmpl w:val="8E665956"/>
@@ -2748,29 +3384,219 @@
       </w:pPr>
     </w:lvl>
   </w:abstractNum>
+  <w:abstractNum w:abstractNumId="10">
+    <w:nsid w:val="7C4C3940"/>
+    <w:multiLevelType w:val="hybridMultilevel"/>
+    <w:tmpl w:val="351E07CE"/>
+    <w:lvl w:ilvl="0" w:tplc="B330A8F4">
+      <w:start w:val="1"/>
+      <w:numFmt w:val="decimal"/>
+      <w:lvlText w:val="%1."/>
+      <w:lvlJc w:val="left"/>
+      <w:pPr>
+        <w:ind w:left="720" w:hanging="360"/>
+      </w:pPr>
+      <w:rPr>
+        <w:rFonts w:ascii="Times New Roman" w:eastAsia="Times New Roman" w:hAnsi="Times New Roman" w:cs="Times New Roman"/>
+      </w:rPr>
+    </w:lvl>
+    <w:lvl w:ilvl="1" w:tplc="04090019" w:tentative="1">
+      <w:start w:val="1"/>
+      <w:numFmt w:val="lowerLetter"/>
+      <w:lvlText w:val="%2."/>
+      <w:lvlJc w:val="left"/>
+      <w:pPr>
+        <w:ind w:left="1440" w:hanging="360"/>
+      </w:pPr>
+    </w:lvl>
+    <w:lvl w:ilvl="2" w:tplc="0409001B" w:tentative="1">
+      <w:start w:val="1"/>
+      <w:numFmt w:val="lowerRoman"/>
+      <w:lvlText w:val="%3."/>
+      <w:lvlJc w:val="right"/>
+      <w:pPr>
+        <w:ind w:left="2160" w:hanging="180"/>
+      </w:pPr>
+    </w:lvl>
+    <w:lvl w:ilvl="3" w:tplc="0409000F" w:tentative="1">
+      <w:start w:val="1"/>
+      <w:numFmt w:val="decimal"/>
+      <w:lvlText w:val="%4."/>
+      <w:lvlJc w:val="left"/>
+      <w:pPr>
+        <w:ind w:left="2880" w:hanging="360"/>
+      </w:pPr>
+    </w:lvl>
+    <w:lvl w:ilvl="4" w:tplc="04090019" w:tentative="1">
+      <w:start w:val="1"/>
+      <w:numFmt w:val="lowerLetter"/>
+      <w:lvlText w:val="%5."/>
+      <w:lvlJc w:val="left"/>
+      <w:pPr>
+        <w:ind w:left="3600" w:hanging="360"/>
+      </w:pPr>
+    </w:lvl>
+    <w:lvl w:ilvl="5" w:tplc="0409001B" w:tentative="1">
+      <w:start w:val="1"/>
+      <w:numFmt w:val="lowerRoman"/>
+      <w:lvlText w:val="%6."/>
+      <w:lvlJc w:val="right"/>
+      <w:pPr>
+        <w:ind w:left="4320" w:hanging="180"/>
+      </w:pPr>
+    </w:lvl>
+    <w:lvl w:ilvl="6" w:tplc="0409000F" w:tentative="1">
+      <w:start w:val="1"/>
+      <w:numFmt w:val="decimal"/>
+      <w:lvlText w:val="%7."/>
+      <w:lvlJc w:val="left"/>
+      <w:pPr>
+        <w:ind w:left="5040" w:hanging="360"/>
+      </w:pPr>
+    </w:lvl>
+    <w:lvl w:ilvl="7" w:tplc="04090019" w:tentative="1">
+      <w:start w:val="1"/>
+      <w:numFmt w:val="lowerLetter"/>
+      <w:lvlText w:val="%8."/>
+      <w:lvlJc w:val="left"/>
+      <w:pPr>
+        <w:ind w:left="5760" w:hanging="360"/>
+      </w:pPr>
+    </w:lvl>
+    <w:lvl w:ilvl="8" w:tplc="0409001B" w:tentative="1">
+      <w:start w:val="1"/>
+      <w:numFmt w:val="lowerRoman"/>
+      <w:lvlText w:val="%9."/>
+      <w:lvlJc w:val="right"/>
+      <w:pPr>
+        <w:ind w:left="6480" w:hanging="180"/>
+      </w:pPr>
+    </w:lvl>
+  </w:abstractNum>
+  <w:abstractNum w:abstractNumId="11">
+    <w:nsid w:val="7E8B75F0"/>
+    <w:multiLevelType w:val="hybridMultilevel"/>
+    <w:tmpl w:val="0164A57E"/>
+    <w:lvl w:ilvl="0" w:tplc="4E347144">
+      <w:start w:val="1"/>
+      <w:numFmt w:val="decimal"/>
+      <w:lvlText w:val="%1."/>
+      <w:lvlJc w:val="left"/>
+      <w:pPr>
+        <w:ind w:left="1080" w:hanging="360"/>
+      </w:pPr>
+      <w:rPr>
+        <w:rFonts w:ascii="Times New Roman" w:eastAsia="Times New Roman" w:hAnsi="Times New Roman" w:cs="Times New Roman"/>
+      </w:rPr>
+    </w:lvl>
+    <w:lvl w:ilvl="1" w:tplc="04090019" w:tentative="1">
+      <w:start w:val="1"/>
+      <w:numFmt w:val="lowerLetter"/>
+      <w:lvlText w:val="%2."/>
+      <w:lvlJc w:val="left"/>
+      <w:pPr>
+        <w:ind w:left="1800" w:hanging="360"/>
+      </w:pPr>
+    </w:lvl>
+    <w:lvl w:ilvl="2" w:tplc="0409001B" w:tentative="1">
+      <w:start w:val="1"/>
+      <w:numFmt w:val="lowerRoman"/>
+      <w:lvlText w:val="%3."/>
+      <w:lvlJc w:val="right"/>
+      <w:pPr>
+        <w:ind w:left="2520" w:hanging="180"/>
+      </w:pPr>
+    </w:lvl>
+    <w:lvl w:ilvl="3" w:tplc="0409000F" w:tentative="1">
+      <w:start w:val="1"/>
+      <w:numFmt w:val="decimal"/>
+      <w:lvlText w:val="%4."/>
+      <w:lvlJc w:val="left"/>
+      <w:pPr>
+        <w:ind w:left="3240" w:hanging="360"/>
+      </w:pPr>
+    </w:lvl>
+    <w:lvl w:ilvl="4" w:tplc="04090019" w:tentative="1">
+      <w:start w:val="1"/>
+      <w:numFmt w:val="lowerLetter"/>
+      <w:lvlText w:val="%5."/>
+      <w:lvlJc w:val="left"/>
+      <w:pPr>
+        <w:ind w:left="3960" w:hanging="360"/>
+      </w:pPr>
+    </w:lvl>
+    <w:lvl w:ilvl="5" w:tplc="0409001B" w:tentative="1">
+      <w:start w:val="1"/>
+      <w:numFmt w:val="lowerRoman"/>
+      <w:lvlText w:val="%6."/>
+      <w:lvlJc w:val="right"/>
+      <w:pPr>
+        <w:ind w:left="4680" w:hanging="180"/>
+      </w:pPr>
+    </w:lvl>
+    <w:lvl w:ilvl="6" w:tplc="0409000F" w:tentative="1">
+      <w:start w:val="1"/>
+      <w:numFmt w:val="decimal"/>
+      <w:lvlText w:val="%7."/>
+      <w:lvlJc w:val="left"/>
+      <w:pPr>
+        <w:ind w:left="5400" w:hanging="360"/>
+      </w:pPr>
+    </w:lvl>
+    <w:lvl w:ilvl="7" w:tplc="04090019" w:tentative="1">
+      <w:start w:val="1"/>
+      <w:numFmt w:val="lowerLetter"/>
+      <w:lvlText w:val="%8."/>
+      <w:lvlJc w:val="left"/>
+      <w:pPr>
+        <w:ind w:left="6120" w:hanging="360"/>
+      </w:pPr>
+    </w:lvl>
+    <w:lvl w:ilvl="8" w:tplc="0409001B" w:tentative="1">
+      <w:start w:val="1"/>
+      <w:numFmt w:val="lowerRoman"/>
+      <w:lvlText w:val="%9."/>
+      <w:lvlJc w:val="right"/>
+      <w:pPr>
+        <w:ind w:left="6840" w:hanging="180"/>
+      </w:pPr>
+    </w:lvl>
+  </w:abstractNum>
   <w:num w:numId="1">
-    <w:abstractNumId w:val="6"/>
+    <w:abstractNumId w:val="7"/>
   </w:num>
   <w:num w:numId="2">
     <w:abstractNumId w:val="0"/>
   </w:num>
   <w:num w:numId="3">
-    <w:abstractNumId w:val="7"/>
+    <w:abstractNumId w:val="9"/>
   </w:num>
   <w:num w:numId="4">
-    <w:abstractNumId w:val="5"/>
+    <w:abstractNumId w:val="6"/>
   </w:num>
   <w:num w:numId="5">
-    <w:abstractNumId w:val="4"/>
+    <w:abstractNumId w:val="5"/>
   </w:num>
   <w:num w:numId="6">
     <w:abstractNumId w:val="1"/>
   </w:num>
   <w:num w:numId="7">
+    <w:abstractNumId w:val="4"/>
+  </w:num>
+  <w:num w:numId="8">
     <w:abstractNumId w:val="3"/>
   </w:num>
-  <w:num w:numId="8">
+  <w:num w:numId="9">
+    <w:abstractNumId w:val="11"/>
+  </w:num>
+  <w:num w:numId="10">
+    <w:abstractNumId w:val="10"/>
+  </w:num>
+  <w:num w:numId="11">
     <w:abstractNumId w:val="2"/>
+  </w:num>
+  <w:num w:numId="12">
+    <w:abstractNumId w:val="8"/>
   </w:num>
   <w:numIdMacAtCleanup w:val="6"/>
 </w:numbering>
@@ -2799,8 +3625,10 @@
     <w:lsdException w:name="heading 8" w:qFormat="1"/>
     <w:lsdException w:name="heading 9" w:qFormat="1"/>
     <w:lsdException w:name="caption" w:qFormat="1"/>
+    <w:lsdException w:name="table of figures" w:uiPriority="99"/>
     <w:lsdException w:name="Title" w:qFormat="1"/>
     <w:lsdException w:name="Subtitle" w:qFormat="1"/>
+    <w:lsdException w:name="Hyperlink" w:uiPriority="99"/>
     <w:lsdException w:name="Strong" w:qFormat="1"/>
     <w:lsdException w:name="Emphasis" w:qFormat="1"/>
     <w:lsdException w:name="Placeholder Text" w:semiHidden="1" w:uiPriority="99"/>
@@ -3287,7 +4115,7 @@
     <w:name w:val="table of figures"/>
     <w:basedOn w:val="Normal"/>
     <w:next w:val="Normal"/>
-    <w:semiHidden/>
+    <w:uiPriority w:val="99"/>
     <w:rsid w:val="00243FF0"/>
     <w:pPr>
       <w:tabs>
@@ -3358,6 +4186,7 @@
   <w:style w:type="character" w:styleId="Hyperlink">
     <w:name w:val="Hyperlink"/>
     <w:basedOn w:val="DefaultParagraphFont"/>
+    <w:uiPriority w:val="99"/>
     <w:rsid w:val="00243FF0"/>
     <w:rPr>
       <w:color w:val="0000FF"/>
@@ -3719,4 +4548,16 @@
   <a:objectDefaults/>
   <a:extraClrSchemeLst/>
 </a:theme>
+</file>
+
+<file path=customXml/item1.xml><?xml version="1.0" encoding="utf-8"?>
+<b:Sources xmlns:b="http://schemas.openxmlformats.org/officeDocument/2006/bibliography" xmlns="http://schemas.openxmlformats.org/officeDocument/2006/bibliography" SelectedStyle="\GB.XSL" StyleName="GB7714"/>
+</file>
+
+<file path=customXml/itemProps1.xml><?xml version="1.0" encoding="utf-8"?>
+<ds:datastoreItem xmlns:ds="http://schemas.openxmlformats.org/officeDocument/2006/customXml" ds:itemID="{FB39485B-40B9-42BE-B733-0DA08771DF48}">
+  <ds:schemaRefs>
+    <ds:schemaRef ds:uri="http://schemas.openxmlformats.org/officeDocument/2006/bibliography"/>
+  </ds:schemaRefs>
+</ds:datastoreItem>
 </file>
</xml_diff>

<commit_message>
check version number in version_generate.py
git-svn-id: http://dminfo:8686/svn/repository/models/branches/dsm2_v8_0@1879 cdc4813b-4270-ec4f-936e-925f93a782c2
</commit_message>
<xml_diff>
--- a/draft_Memo_DSM2_v8_Compiling_and_Packaging.docx
+++ b/draft_Memo_DSM2_v8_Compiling_and_Packaging.docx
@@ -1754,22 +1754,19 @@
         </w:tabs>
       </w:pPr>
       <w:r>
-        <w:t xml:space="preserve"> </w:t>
-      </w:r>
-      <w:r>
-        <w:t xml:space="preserve">Open the solution file </w:t>
-      </w:r>
-      <w:r>
-        <w:t>“</w:t>
-      </w:r>
-      <w:r>
-        <w:t>D:\delta\models\dsm2\build_vs2008sp1_ivf110066\all</w:t>
-      </w:r>
-      <w:r>
-        <w:t xml:space="preserve">” </w:t>
-      </w:r>
-      <w:r>
-        <w:t xml:space="preserve">with Visual Studio 2008 and compile. </w:t>
+        <w:t xml:space="preserve"> Check the specified DSM2 version and paths to the compiled binaries are correct in the Python script “</w:t>
+      </w:r>
+      <w:r>
+        <w:t xml:space="preserve">version_generate.py </w:t>
+      </w:r>
+      <w:r>
+        <w:t>“ under the folder “</w:t>
+      </w:r>
+      <w:r>
+        <w:t>D:\delta\models\dsm2\src\common</w:t>
+      </w:r>
+      <w:r>
+        <w:t>”</w:t>
       </w:r>
     </w:p>
     <w:p>
@@ -1788,6 +1785,37 @@
         <w:t xml:space="preserve"> </w:t>
       </w:r>
       <w:r>
+        <w:t xml:space="preserve">Open the solution file </w:t>
+      </w:r>
+      <w:r>
+        <w:t>“</w:t>
+      </w:r>
+      <w:r>
+        <w:t>D:\delta\models\dsm2\build_vs2008sp1_ivf110066\all</w:t>
+      </w:r>
+      <w:r>
+        <w:t xml:space="preserve">” </w:t>
+      </w:r>
+      <w:r>
+        <w:t xml:space="preserve">with Visual Studio 2008 and compile. </w:t>
+      </w:r>
+    </w:p>
+    <w:p>
+      <w:pPr>
+        <w:pStyle w:val="ListParagraph"/>
+        <w:numPr>
+          <w:ilvl w:val="0"/>
+          <w:numId w:val="13"/>
+        </w:numPr>
+        <w:tabs>
+          <w:tab w:val="left" w:pos="720"/>
+          <w:tab w:val="left" w:pos="990"/>
+        </w:tabs>
+      </w:pPr>
+      <w:r>
+        <w:t xml:space="preserve"> </w:t>
+      </w:r>
+      <w:r>
         <w:t>T</w:t>
       </w:r>
       <w:r>
@@ -2070,6 +2098,7 @@
         </w:rPr>
       </w:pPr>
       <w:r>
+        <w:lastRenderedPageBreak/>
         <w:t xml:space="preserve"> </w:t>
       </w:r>
       <w:r>
@@ -2110,7 +2139,6 @@
         </w:tabs>
       </w:pPr>
       <w:r>
-        <w:lastRenderedPageBreak/>
         <w:t xml:space="preserve"> Check the specified DSM2 version and paths </w:t>
       </w:r>
       <w:r>
@@ -2501,7 +2529,7 @@
         <w:snapToGrid w:val="0"/>
         <w:sz w:val="20"/>
       </w:rPr>
-      <w:t>5</w:t>
+      <w:t>6</w:t>
     </w:r>
     <w:r>
       <w:rPr>
@@ -2599,7 +2627,7 @@
         <w:snapToGrid w:val="0"/>
         <w:sz w:val="20"/>
       </w:rPr>
-      <w:t>03/23/10</w:t>
+      <w:t>03/26/10</w:t>
     </w:r>
     <w:r>
       <w:rPr>
@@ -4765,7 +4793,7 @@
 </file>
 
 <file path=customXml/itemProps1.xml><?xml version="1.0" encoding="utf-8"?>
-<ds:datastoreItem xmlns:ds="http://schemas.openxmlformats.org/officeDocument/2006/customXml" ds:itemID="{1C141102-9319-4F1F-8B06-6B6A7822E032}">
+<ds:datastoreItem xmlns:ds="http://schemas.openxmlformats.org/officeDocument/2006/customXml" ds:itemID="{1B8C16D1-A104-4EEF-A603-2989E21BEE9B}">
   <ds:schemaRefs>
     <ds:schemaRef ds:uri="http://schemas.openxmlformats.org/officeDocument/2006/bibliography"/>
   </ds:schemaRefs>

</xml_diff>

<commit_message>
correct instruction for SVN version embedding.
git-svn-id: http://dminfo:8686/svn/repository/models/branches/dsm2_v8_0@1887 cdc4813b-4270-ec4f-936e-925f93a782c2
</commit_message>
<xml_diff>
--- a/draft_Memo_DSM2_v8_Compiling_and_Packaging.docx
+++ b/draft_Memo_DSM2_v8_Compiling_and_Packaging.docx
@@ -1754,7 +1754,25 @@
         </w:tabs>
       </w:pPr>
       <w:r>
-        <w:t xml:space="preserve"> Check the specified DSM2 version and paths to the compiled binaries are correct in the Python script “</w:t>
+        <w:t xml:space="preserve"> </w:t>
+      </w:r>
+      <w:r>
+        <w:t>Check that the two folders “</w:t>
+      </w:r>
+      <w:r>
+        <w:t>D:\delta\models\dsm2</w:t>
+      </w:r>
+      <w:r>
+        <w:t>” and “</w:t>
+      </w:r>
+      <w:r>
+        <w:t>D:\delta\models\dsm2_distribute</w:t>
+      </w:r>
+      <w:r>
+        <w:t xml:space="preserve">” are SVN updated and committed. The Python script </w:t>
+      </w:r>
+      <w:r>
+        <w:t>“</w:t>
       </w:r>
       <w:r>
         <w:t xml:space="preserve">version_generate.py </w:t>
@@ -1764,6 +1782,21 @@
       </w:r>
       <w:r>
         <w:t>D:\delta\models\dsm2\src\common</w:t>
+      </w:r>
+      <w:r>
+        <w:t>”</w:t>
+      </w:r>
+      <w:r>
+        <w:t xml:space="preserve"> will </w:t>
+      </w:r>
+      <w:r>
+        <w:t xml:space="preserve">be called automatically at compilation and </w:t>
+      </w:r>
+      <w:r>
+        <w:t>embed SVN version number into “</w:t>
+      </w:r>
+      <w:r>
+        <w:t>version.inc</w:t>
       </w:r>
       <w:r>
         <w:t>”</w:t>
@@ -2027,6 +2060,7 @@
         </w:tabs>
       </w:pPr>
       <w:r>
+        <w:lastRenderedPageBreak/>
         <w:t xml:space="preserve"> R</w:t>
       </w:r>
       <w:r>
@@ -2098,7 +2132,6 @@
         </w:rPr>
       </w:pPr>
       <w:r>
-        <w:lastRenderedPageBreak/>
         <w:t xml:space="preserve"> </w:t>
       </w:r>
       <w:r>
@@ -2529,7 +2562,7 @@
         <w:snapToGrid w:val="0"/>
         <w:sz w:val="20"/>
       </w:rPr>
-      <w:t>6</w:t>
+      <w:t>5</w:t>
     </w:r>
     <w:r>
       <w:rPr>
@@ -2627,7 +2660,7 @@
         <w:snapToGrid w:val="0"/>
         <w:sz w:val="20"/>
       </w:rPr>
-      <w:t>03/26/10</w:t>
+      <w:t>04/20/10</w:t>
     </w:r>
     <w:r>
       <w:rPr>
@@ -4793,7 +4826,7 @@
 </file>
 
 <file path=customXml/itemProps1.xml><?xml version="1.0" encoding="utf-8"?>
-<ds:datastoreItem xmlns:ds="http://schemas.openxmlformats.org/officeDocument/2006/customXml" ds:itemID="{1B8C16D1-A104-4EEF-A603-2989E21BEE9B}">
+<ds:datastoreItem xmlns:ds="http://schemas.openxmlformats.org/officeDocument/2006/customXml" ds:itemID="{45DF4CF4-1F95-4709-9C48-5EB283EC1E0B}">
   <ds:schemaRefs>
     <ds:schemaRef ds:uri="http://schemas.openxmlformats.org/officeDocument/2006/bibliography"/>
   </ds:schemaRefs>

</xml_diff>